<commit_message>
Caja negra, blanca, actualización de documentos, reporte de errores
</commit_message>
<xml_diff>
--- a/Docmentation/Especificacion de requisitos/G5_Especificacion_Requisitos_Software_V3.0.docx
+++ b/Docmentation/Especificacion de requisitos/G5_Especificacion_Requisitos_Software_V3.0.docx
@@ -675,7 +675,23 @@
           <w:sz w:val="28"/>
           <w:szCs w:val="28"/>
         </w:rPr>
-        <w:t>Versión 2.0</w:t>
+        <w:t xml:space="preserve">Versión </w:t>
+      </w:r>
+      <w:r>
+        <w:rPr>
+          <w:rFonts w:ascii="Arial" w:eastAsia="Arial" w:hAnsi="Arial" w:cs="Arial"/>
+          <w:sz w:val="28"/>
+          <w:szCs w:val="28"/>
+        </w:rPr>
+        <w:t>3</w:t>
+      </w:r>
+      <w:r>
+        <w:rPr>
+          <w:rFonts w:ascii="Arial" w:eastAsia="Arial" w:hAnsi="Arial" w:cs="Arial"/>
+          <w:sz w:val="28"/>
+          <w:szCs w:val="28"/>
+        </w:rPr>
+        <w:t>.0</w:t>
       </w:r>
     </w:p>
     <w:p>
@@ -1493,6 +1509,14 @@
                 <w:rFonts w:ascii="Arial" w:eastAsia="Arial" w:hAnsi="Arial" w:cs="Arial"/>
               </w:rPr>
             </w:pPr>
+            <w:r>
+              <w:rPr>
+                <w:rFonts w:ascii="Arial" w:eastAsia="Arial" w:hAnsi="Arial" w:cs="Arial"/>
+              </w:rPr>
+              <w:t>21/08/2021</w:t>
+            </w:r>
+            <w:bookmarkStart w:id="0" w:name="_GoBack"/>
+            <w:bookmarkEnd w:id="0"/>
           </w:p>
         </w:tc>
         <w:tc>
@@ -1520,6 +1544,12 @@
                 <w:rFonts w:ascii="Arial" w:eastAsia="Arial" w:hAnsi="Arial" w:cs="Arial"/>
               </w:rPr>
             </w:pPr>
+            <w:r>
+              <w:rPr>
+                <w:rFonts w:ascii="Arial" w:eastAsia="Arial" w:hAnsi="Arial" w:cs="Arial"/>
+              </w:rPr>
+              <w:t>3.0</w:t>
+            </w:r>
           </w:p>
         </w:tc>
         <w:tc>
@@ -1547,6 +1577,12 @@
                 <w:rFonts w:ascii="Arial" w:eastAsia="Arial" w:hAnsi="Arial" w:cs="Arial"/>
               </w:rPr>
             </w:pPr>
+            <w:r>
+              <w:rPr>
+                <w:rFonts w:ascii="Arial" w:eastAsia="Arial" w:hAnsi="Arial" w:cs="Arial"/>
+              </w:rPr>
+              <w:t>Revisión del documento: Especificación de requisitos de software.</w:t>
+            </w:r>
           </w:p>
         </w:tc>
         <w:tc>
@@ -1568,12 +1604,89 @@
           <w:p>
             <w:pPr>
               <w:widowControl/>
+              <w:numPr>
+                <w:ilvl w:val="0"/>
+                <w:numId w:val="11"/>
+              </w:numPr>
+              <w:spacing w:line="240" w:lineRule="auto"/>
+              <w:ind w:hanging="359"/>
+              <w:jc w:val="both"/>
+              <w:rPr>
+                <w:rFonts w:ascii="Arial" w:eastAsia="Arial" w:hAnsi="Arial" w:cs="Arial"/>
+              </w:rPr>
+            </w:pPr>
+            <w:r>
+              <w:rPr>
+                <w:rFonts w:ascii="Arial" w:eastAsia="Arial" w:hAnsi="Arial" w:cs="Arial"/>
+              </w:rPr>
+              <w:t xml:space="preserve">Christian </w:t>
+            </w:r>
+            <w:proofErr w:type="spellStart"/>
+            <w:r>
+              <w:rPr>
+                <w:rFonts w:ascii="Arial" w:eastAsia="Arial" w:hAnsi="Arial" w:cs="Arial"/>
+              </w:rPr>
+              <w:t>Garces</w:t>
+            </w:r>
+            <w:proofErr w:type="spellEnd"/>
+          </w:p>
+          <w:p>
+            <w:pPr>
+              <w:widowControl/>
+              <w:numPr>
+                <w:ilvl w:val="0"/>
+                <w:numId w:val="11"/>
+              </w:numPr>
+              <w:spacing w:line="240" w:lineRule="auto"/>
+              <w:ind w:hanging="359"/>
+              <w:jc w:val="both"/>
+              <w:rPr>
+                <w:rFonts w:ascii="Arial" w:eastAsia="Arial" w:hAnsi="Arial" w:cs="Arial"/>
+              </w:rPr>
+            </w:pPr>
+            <w:r>
+              <w:rPr>
+                <w:rFonts w:ascii="Arial" w:eastAsia="Arial" w:hAnsi="Arial" w:cs="Arial"/>
+              </w:rPr>
+              <w:t>Fernando Pallasco</w:t>
+            </w:r>
+          </w:p>
+          <w:p>
+            <w:pPr>
+              <w:widowControl/>
+              <w:numPr>
+                <w:ilvl w:val="0"/>
+                <w:numId w:val="11"/>
+              </w:numPr>
+              <w:spacing w:line="240" w:lineRule="auto"/>
+              <w:ind w:hanging="359"/>
+              <w:jc w:val="both"/>
+              <w:rPr>
+                <w:rFonts w:ascii="Arial" w:eastAsia="Arial" w:hAnsi="Arial" w:cs="Arial"/>
+              </w:rPr>
+            </w:pPr>
+            <w:r>
+              <w:rPr>
+                <w:rFonts w:ascii="Arial" w:eastAsia="Arial" w:hAnsi="Arial" w:cs="Arial"/>
+              </w:rPr>
+              <w:t>Bryan Pazmiño</w:t>
+            </w:r>
+          </w:p>
+          <w:p>
+            <w:pPr>
+              <w:widowControl/>
               <w:spacing w:line="240" w:lineRule="auto"/>
               <w:ind w:left="359"/>
               <w:rPr>
                 <w:rFonts w:ascii="Arial" w:eastAsia="Arial" w:hAnsi="Arial" w:cs="Arial"/>
               </w:rPr>
             </w:pPr>
+            <w:r>
+              <w:rPr>
+                <w:rFonts w:ascii="Arial" w:eastAsia="Arial" w:hAnsi="Arial" w:cs="Arial"/>
+              </w:rPr>
+              <w:t>Edison Toapanta</w:t>
+            </w:r>
           </w:p>
         </w:tc>
       </w:tr>
@@ -3758,8 +3871,8 @@
           <w:szCs w:val="24"/>
         </w:rPr>
       </w:pPr>
-      <w:bookmarkStart w:id="0" w:name="_heading=h.gjdgxs" w:colFirst="0" w:colLast="0"/>
-      <w:bookmarkEnd w:id="0"/>
+      <w:bookmarkStart w:id="1" w:name="_heading=h.gjdgxs" w:colFirst="0" w:colLast="0"/>
+      <w:bookmarkEnd w:id="1"/>
       <w:r>
         <w:rPr>
           <w:rFonts w:ascii="Arial" w:eastAsia="Arial" w:hAnsi="Arial" w:cs="Arial"/>
@@ -3791,8 +3904,8 @@
           <w:strike/>
         </w:rPr>
       </w:pPr>
-      <w:bookmarkStart w:id="1" w:name="_heading=h.30j0zll" w:colFirst="0" w:colLast="0"/>
-      <w:bookmarkEnd w:id="1"/>
+      <w:bookmarkStart w:id="2" w:name="_heading=h.30j0zll" w:colFirst="0" w:colLast="0"/>
+      <w:bookmarkEnd w:id="2"/>
       <w:r>
         <w:rPr>
           <w:rFonts w:ascii="Arial" w:eastAsia="Arial" w:hAnsi="Arial" w:cs="Arial"/>
@@ -3818,8 +3931,8 @@
           <w:b/>
         </w:rPr>
       </w:pPr>
-      <w:bookmarkStart w:id="2" w:name="_heading=h.vefhelz518bl" w:colFirst="0" w:colLast="0"/>
-      <w:bookmarkEnd w:id="2"/>
+      <w:bookmarkStart w:id="3" w:name="_heading=h.vefhelz518bl" w:colFirst="0" w:colLast="0"/>
+      <w:bookmarkEnd w:id="3"/>
     </w:p>
     <w:p>
       <w:pPr>
@@ -3831,8 +3944,8 @@
           <w:rFonts w:ascii="Arial" w:eastAsia="Arial" w:hAnsi="Arial" w:cs="Arial"/>
         </w:rPr>
       </w:pPr>
-      <w:bookmarkStart w:id="3" w:name="_heading=h.1fob9te" w:colFirst="0" w:colLast="0"/>
-      <w:bookmarkEnd w:id="3"/>
+      <w:bookmarkStart w:id="4" w:name="_heading=h.1fob9te" w:colFirst="0" w:colLast="0"/>
+      <w:bookmarkEnd w:id="4"/>
       <w:r>
         <w:rPr>
           <w:rFonts w:ascii="Arial" w:eastAsia="Arial" w:hAnsi="Arial" w:cs="Arial"/>
@@ -3888,8 +4001,8 @@
           <w:b/>
         </w:rPr>
       </w:pPr>
-      <w:bookmarkStart w:id="4" w:name="_heading=h.3znysh7" w:colFirst="0" w:colLast="0"/>
-      <w:bookmarkEnd w:id="4"/>
+      <w:bookmarkStart w:id="5" w:name="_heading=h.3znysh7" w:colFirst="0" w:colLast="0"/>
+      <w:bookmarkEnd w:id="5"/>
       <w:r>
         <w:rPr>
           <w:rFonts w:ascii="Arial" w:eastAsia="Arial" w:hAnsi="Arial" w:cs="Arial"/>
@@ -4206,8 +4319,8 @@
           <w:b/>
         </w:rPr>
       </w:pPr>
-      <w:bookmarkStart w:id="5" w:name="_heading=h.2et92p0" w:colFirst="0" w:colLast="0"/>
-      <w:bookmarkEnd w:id="5"/>
+      <w:bookmarkStart w:id="6" w:name="_heading=h.2et92p0" w:colFirst="0" w:colLast="0"/>
+      <w:bookmarkEnd w:id="6"/>
       <w:r>
         <w:rPr>
           <w:rFonts w:ascii="Arial" w:eastAsia="Arial" w:hAnsi="Arial" w:cs="Arial"/>
@@ -4233,8 +4346,8 @@
           <w:b/>
         </w:rPr>
       </w:pPr>
-      <w:bookmarkStart w:id="6" w:name="_heading=h.r30ene3gqeid" w:colFirst="0" w:colLast="0"/>
-      <w:bookmarkEnd w:id="6"/>
+      <w:bookmarkStart w:id="7" w:name="_heading=h.r30ene3gqeid" w:colFirst="0" w:colLast="0"/>
+      <w:bookmarkEnd w:id="7"/>
     </w:p>
     <w:p>
       <w:pPr>
@@ -4257,8 +4370,8 @@
           <w:i/>
         </w:rPr>
       </w:pPr>
-      <w:bookmarkStart w:id="7" w:name="_heading=h.tyjcwt" w:colFirst="0" w:colLast="0"/>
-      <w:bookmarkEnd w:id="7"/>
+      <w:bookmarkStart w:id="8" w:name="_heading=h.tyjcwt" w:colFirst="0" w:colLast="0"/>
+      <w:bookmarkEnd w:id="8"/>
       <w:r>
         <w:rPr>
           <w:rFonts w:ascii="Arial" w:eastAsia="Arial" w:hAnsi="Arial" w:cs="Arial"/>
@@ -4286,8 +4399,8 @@
           <w:i/>
         </w:rPr>
       </w:pPr>
-      <w:bookmarkStart w:id="8" w:name="_heading=h.t8u9jaxdk307" w:colFirst="0" w:colLast="0"/>
-      <w:bookmarkEnd w:id="8"/>
+      <w:bookmarkStart w:id="9" w:name="_heading=h.t8u9jaxdk307" w:colFirst="0" w:colLast="0"/>
+      <w:bookmarkEnd w:id="9"/>
     </w:p>
     <w:p>
       <w:pPr>
@@ -4417,6 +4530,7 @@
           <w:b/>
           <w:i/>
         </w:rPr>
+        <w:lastRenderedPageBreak/>
         <w:t>Entorno Web</w:t>
       </w:r>
       <w:r>
@@ -4521,8 +4635,8 @@
           <w:i/>
         </w:rPr>
       </w:pPr>
-      <w:bookmarkStart w:id="9" w:name="_heading=h.3dy6vkm" w:colFirst="0" w:colLast="0"/>
-      <w:bookmarkEnd w:id="9"/>
+      <w:bookmarkStart w:id="10" w:name="_heading=h.3dy6vkm" w:colFirst="0" w:colLast="0"/>
+      <w:bookmarkEnd w:id="10"/>
       <w:r>
         <w:rPr>
           <w:rFonts w:ascii="Arial" w:eastAsia="Arial" w:hAnsi="Arial" w:cs="Arial"/>
@@ -4599,8 +4713,8 @@
           <w:b/>
         </w:rPr>
       </w:pPr>
-      <w:bookmarkStart w:id="10" w:name="_heading=h.1t3h5sf" w:colFirst="0" w:colLast="0"/>
-      <w:bookmarkEnd w:id="10"/>
+      <w:bookmarkStart w:id="11" w:name="_heading=h.1t3h5sf" w:colFirst="0" w:colLast="0"/>
+      <w:bookmarkEnd w:id="11"/>
       <w:r>
         <w:rPr>
           <w:rFonts w:ascii="Arial" w:eastAsia="Arial" w:hAnsi="Arial" w:cs="Arial"/>
@@ -4733,8 +4847,8 @@
           <w:b/>
         </w:rPr>
       </w:pPr>
-      <w:bookmarkStart w:id="11" w:name="_heading=h.4d34og8" w:colFirst="0" w:colLast="0"/>
-      <w:bookmarkEnd w:id="11"/>
+      <w:bookmarkStart w:id="12" w:name="_heading=h.4d34og8" w:colFirst="0" w:colLast="0"/>
+      <w:bookmarkEnd w:id="12"/>
       <w:r>
         <w:rPr>
           <w:rFonts w:ascii="Arial" w:eastAsia="Arial" w:hAnsi="Arial" w:cs="Arial"/>
@@ -4793,8 +4907,8 @@
           <w:szCs w:val="24"/>
         </w:rPr>
       </w:pPr>
-      <w:bookmarkStart w:id="12" w:name="_heading=h.2s8eyo1" w:colFirst="0" w:colLast="0"/>
-      <w:bookmarkEnd w:id="12"/>
+      <w:bookmarkStart w:id="13" w:name="_heading=h.2s8eyo1" w:colFirst="0" w:colLast="0"/>
+      <w:bookmarkEnd w:id="13"/>
       <w:r>
         <w:rPr>
           <w:rFonts w:ascii="Arial" w:eastAsia="Arial" w:hAnsi="Arial" w:cs="Arial"/>
@@ -4824,8 +4938,8 @@
           <w:szCs w:val="24"/>
         </w:rPr>
       </w:pPr>
-      <w:bookmarkStart w:id="13" w:name="_heading=h.iyqlxyi03yfm" w:colFirst="0" w:colLast="0"/>
-      <w:bookmarkEnd w:id="13"/>
+      <w:bookmarkStart w:id="14" w:name="_heading=h.iyqlxyi03yfm" w:colFirst="0" w:colLast="0"/>
+      <w:bookmarkEnd w:id="14"/>
     </w:p>
     <w:p>
       <w:pPr>
@@ -4847,8 +4961,8 @@
           <w:b/>
         </w:rPr>
       </w:pPr>
-      <w:bookmarkStart w:id="14" w:name="_heading=h.17dp8vu" w:colFirst="0" w:colLast="0"/>
-      <w:bookmarkEnd w:id="14"/>
+      <w:bookmarkStart w:id="15" w:name="_heading=h.17dp8vu" w:colFirst="0" w:colLast="0"/>
+      <w:bookmarkEnd w:id="15"/>
       <w:r>
         <w:rPr>
           <w:rFonts w:ascii="Arial" w:eastAsia="Arial" w:hAnsi="Arial" w:cs="Arial"/>
@@ -4916,8 +5030,8 @@
           <w:b/>
         </w:rPr>
       </w:pPr>
-      <w:bookmarkStart w:id="15" w:name="_heading=h.3rdcrjn" w:colFirst="0" w:colLast="0"/>
-      <w:bookmarkEnd w:id="15"/>
+      <w:bookmarkStart w:id="16" w:name="_heading=h.3rdcrjn" w:colFirst="0" w:colLast="0"/>
+      <w:bookmarkEnd w:id="16"/>
       <w:r>
         <w:rPr>
           <w:rFonts w:ascii="Arial" w:eastAsia="Arial" w:hAnsi="Arial" w:cs="Arial"/>
@@ -4943,8 +5057,8 @@
           <w:b/>
         </w:rPr>
       </w:pPr>
-      <w:bookmarkStart w:id="16" w:name="_heading=h.k2pjw4ylebav" w:colFirst="0" w:colLast="0"/>
-      <w:bookmarkEnd w:id="16"/>
+      <w:bookmarkStart w:id="17" w:name="_heading=h.k2pjw4ylebav" w:colFirst="0" w:colLast="0"/>
+      <w:bookmarkEnd w:id="17"/>
     </w:p>
     <w:p>
       <w:pPr>
@@ -4956,8 +5070,8 @@
           <w:rFonts w:ascii="Arial" w:eastAsia="Arial" w:hAnsi="Arial" w:cs="Arial"/>
         </w:rPr>
       </w:pPr>
-      <w:bookmarkStart w:id="17" w:name="_heading=h.2bn6wsx" w:colFirst="0" w:colLast="0"/>
-      <w:bookmarkEnd w:id="17"/>
+      <w:bookmarkStart w:id="18" w:name="_heading=h.2bn6wsx" w:colFirst="0" w:colLast="0"/>
+      <w:bookmarkEnd w:id="18"/>
       <w:r>
         <w:rPr>
           <w:rFonts w:ascii="Arial" w:eastAsia="Arial" w:hAnsi="Arial" w:cs="Arial"/>
@@ -5068,8 +5182,8 @@
           <w:b/>
         </w:rPr>
       </w:pPr>
-      <w:bookmarkStart w:id="18" w:name="_heading=h.26in1rg" w:colFirst="0" w:colLast="0"/>
-      <w:bookmarkEnd w:id="18"/>
+      <w:bookmarkStart w:id="19" w:name="_heading=h.26in1rg" w:colFirst="0" w:colLast="0"/>
+      <w:bookmarkEnd w:id="19"/>
       <w:r>
         <w:rPr>
           <w:rFonts w:ascii="Arial" w:eastAsia="Arial" w:hAnsi="Arial" w:cs="Arial"/>
@@ -5137,8 +5251,8 @@
           <w:b/>
         </w:rPr>
       </w:pPr>
-      <w:bookmarkStart w:id="19" w:name="_heading=h.lnxbz9" w:colFirst="0" w:colLast="0"/>
-      <w:bookmarkEnd w:id="19"/>
+      <w:bookmarkStart w:id="20" w:name="_heading=h.lnxbz9" w:colFirst="0" w:colLast="0"/>
+      <w:bookmarkEnd w:id="20"/>
       <w:r>
         <w:rPr>
           <w:rFonts w:ascii="Arial" w:eastAsia="Arial" w:hAnsi="Arial" w:cs="Arial"/>
@@ -5164,8 +5278,8 @@
           <w:b/>
         </w:rPr>
       </w:pPr>
-      <w:bookmarkStart w:id="20" w:name="_heading=h.990qzkjg9epq" w:colFirst="0" w:colLast="0"/>
-      <w:bookmarkEnd w:id="20"/>
+      <w:bookmarkStart w:id="21" w:name="_heading=h.990qzkjg9epq" w:colFirst="0" w:colLast="0"/>
+      <w:bookmarkEnd w:id="21"/>
     </w:p>
     <w:tbl>
       <w:tblPr>
@@ -5584,6 +5698,7 @@
               <w:rPr>
                 <w:rFonts w:ascii="Arial" w:eastAsia="Arial" w:hAnsi="Arial" w:cs="Arial"/>
               </w:rPr>
+              <w:lastRenderedPageBreak/>
               <w:t>Manejo de bases de datos NoSQL</w:t>
             </w:r>
           </w:p>
@@ -5610,13 +5725,14 @@
           <w:b/>
         </w:rPr>
       </w:pPr>
-      <w:bookmarkStart w:id="21" w:name="_heading=h.35nkun2" w:colFirst="0" w:colLast="0"/>
-      <w:bookmarkEnd w:id="21"/>
+      <w:bookmarkStart w:id="22" w:name="_heading=h.35nkun2" w:colFirst="0" w:colLast="0"/>
+      <w:bookmarkEnd w:id="22"/>
       <w:r>
         <w:rPr>
           <w:rFonts w:ascii="Arial" w:eastAsia="Arial" w:hAnsi="Arial" w:cs="Arial"/>
           <w:b/>
         </w:rPr>
+        <w:lastRenderedPageBreak/>
         <w:t>Restricciones</w:t>
       </w:r>
     </w:p>
@@ -5690,7 +5806,6 @@
         <w:rPr>
           <w:rFonts w:ascii="Arial" w:eastAsia="Arial" w:hAnsi="Arial" w:cs="Arial"/>
         </w:rPr>
-        <w:lastRenderedPageBreak/>
         <w:t>Lenguajes de programación en uso: Java</w:t>
       </w:r>
     </w:p>
@@ -5806,8 +5921,8 @@
           <w:b/>
         </w:rPr>
       </w:pPr>
-      <w:bookmarkStart w:id="22" w:name="_heading=h.1ksv4uv" w:colFirst="0" w:colLast="0"/>
-      <w:bookmarkEnd w:id="22"/>
+      <w:bookmarkStart w:id="23" w:name="_heading=h.1ksv4uv" w:colFirst="0" w:colLast="0"/>
+      <w:bookmarkEnd w:id="23"/>
       <w:r>
         <w:rPr>
           <w:rFonts w:ascii="Arial" w:eastAsia="Arial" w:hAnsi="Arial" w:cs="Arial"/>
@@ -5865,8 +5980,8 @@
           <w:szCs w:val="24"/>
         </w:rPr>
       </w:pPr>
-      <w:bookmarkStart w:id="23" w:name="_heading=h.44sinio" w:colFirst="0" w:colLast="0"/>
-      <w:bookmarkEnd w:id="23"/>
+      <w:bookmarkStart w:id="24" w:name="_heading=h.44sinio" w:colFirst="0" w:colLast="0"/>
+      <w:bookmarkEnd w:id="24"/>
       <w:r>
         <w:rPr>
           <w:rFonts w:ascii="Arial" w:eastAsia="Arial" w:hAnsi="Arial" w:cs="Arial"/>
@@ -5925,8 +6040,8 @@
           <w:b/>
         </w:rPr>
       </w:pPr>
-      <w:bookmarkStart w:id="24" w:name="_heading=h.2jxsxqh" w:colFirst="0" w:colLast="0"/>
-      <w:bookmarkEnd w:id="24"/>
+      <w:bookmarkStart w:id="25" w:name="_heading=h.2jxsxqh" w:colFirst="0" w:colLast="0"/>
+      <w:bookmarkEnd w:id="25"/>
       <w:r>
         <w:rPr>
           <w:rFonts w:ascii="Arial" w:eastAsia="Arial" w:hAnsi="Arial" w:cs="Arial"/>
@@ -5952,8 +6067,8 @@
           <w:b/>
         </w:rPr>
       </w:pPr>
-      <w:bookmarkStart w:id="25" w:name="_heading=h.bwqljlnxq1rn" w:colFirst="0" w:colLast="0"/>
-      <w:bookmarkEnd w:id="25"/>
+      <w:bookmarkStart w:id="26" w:name="_heading=h.bwqljlnxq1rn" w:colFirst="0" w:colLast="0"/>
+      <w:bookmarkEnd w:id="26"/>
     </w:p>
     <w:p>
       <w:pPr>
@@ -5975,8 +6090,8 @@
           <w:b/>
         </w:rPr>
       </w:pPr>
-      <w:bookmarkStart w:id="26" w:name="_heading=h.z337ya" w:colFirst="0" w:colLast="0"/>
-      <w:bookmarkEnd w:id="26"/>
+      <w:bookmarkStart w:id="27" w:name="_heading=h.z337ya" w:colFirst="0" w:colLast="0"/>
+      <w:bookmarkEnd w:id="27"/>
       <w:r>
         <w:rPr>
           <w:rFonts w:ascii="Arial" w:eastAsia="Arial" w:hAnsi="Arial" w:cs="Arial"/>
@@ -6033,8 +6148,8 @@
           <w:b/>
         </w:rPr>
       </w:pPr>
-      <w:bookmarkStart w:id="27" w:name="_heading=h.3j2qqm3" w:colFirst="0" w:colLast="0"/>
-      <w:bookmarkEnd w:id="27"/>
+      <w:bookmarkStart w:id="28" w:name="_heading=h.3j2qqm3" w:colFirst="0" w:colLast="0"/>
+      <w:bookmarkEnd w:id="28"/>
       <w:r>
         <w:rPr>
           <w:rFonts w:ascii="Arial" w:eastAsia="Arial" w:hAnsi="Arial" w:cs="Arial"/>
@@ -6166,8 +6281,8 @@
           <w:b/>
         </w:rPr>
       </w:pPr>
-      <w:bookmarkStart w:id="28" w:name="_heading=h.1y810tw" w:colFirst="0" w:colLast="0"/>
-      <w:bookmarkEnd w:id="28"/>
+      <w:bookmarkStart w:id="29" w:name="_heading=h.1y810tw" w:colFirst="0" w:colLast="0"/>
+      <w:bookmarkEnd w:id="29"/>
       <w:r>
         <w:rPr>
           <w:rFonts w:ascii="Arial" w:eastAsia="Arial" w:hAnsi="Arial" w:cs="Arial"/>
@@ -6193,8 +6308,8 @@
           <w:b/>
         </w:rPr>
       </w:pPr>
-      <w:bookmarkStart w:id="29" w:name="_heading=h.rqcbcbwsaiv" w:colFirst="0" w:colLast="0"/>
-      <w:bookmarkEnd w:id="29"/>
+      <w:bookmarkStart w:id="30" w:name="_heading=h.rqcbcbwsaiv" w:colFirst="0" w:colLast="0"/>
+      <w:bookmarkEnd w:id="30"/>
     </w:p>
     <w:p>
       <w:pPr>
@@ -6693,6 +6808,7 @@
         <w:rPr>
           <w:rFonts w:ascii="Arial" w:eastAsia="Arial" w:hAnsi="Arial" w:cs="Arial"/>
         </w:rPr>
+        <w:lastRenderedPageBreak/>
         <w:t>Número de versión: 12.0</w:t>
       </w:r>
     </w:p>
@@ -6771,14 +6887,13 @@
           <w:b/>
         </w:rPr>
       </w:pPr>
-      <w:bookmarkStart w:id="30" w:name="_heading=h.4i7ojhp" w:colFirst="0" w:colLast="0"/>
-      <w:bookmarkEnd w:id="30"/>
+      <w:bookmarkStart w:id="31" w:name="_heading=h.4i7ojhp" w:colFirst="0" w:colLast="0"/>
+      <w:bookmarkEnd w:id="31"/>
       <w:r>
         <w:rPr>
           <w:rFonts w:ascii="Arial" w:eastAsia="Arial" w:hAnsi="Arial" w:cs="Arial"/>
           <w:b/>
         </w:rPr>
-        <w:lastRenderedPageBreak/>
         <w:t>Comunicación</w:t>
       </w:r>
     </w:p>
@@ -6799,8 +6914,8 @@
           <w:b/>
         </w:rPr>
       </w:pPr>
-      <w:bookmarkStart w:id="31" w:name="_heading=h.lm1ujzo7m7n3" w:colFirst="0" w:colLast="0"/>
-      <w:bookmarkEnd w:id="31"/>
+      <w:bookmarkStart w:id="32" w:name="_heading=h.lm1ujzo7m7n3" w:colFirst="0" w:colLast="0"/>
+      <w:bookmarkEnd w:id="32"/>
     </w:p>
     <w:p>
       <w:pPr>
@@ -6811,8 +6926,8 @@
         </w:numPr>
         <w:spacing w:line="240" w:lineRule="auto"/>
       </w:pPr>
-      <w:bookmarkStart w:id="32" w:name="_heading=h.2xcytpi" w:colFirst="0" w:colLast="0"/>
-      <w:bookmarkEnd w:id="32"/>
+      <w:bookmarkStart w:id="33" w:name="_heading=h.2xcytpi" w:colFirst="0" w:colLast="0"/>
+      <w:bookmarkEnd w:id="33"/>
       <w:r>
         <w:t>MongoDB Atlas permite la conexión del aplicativo con la base de datos.</w:t>
       </w:r>
@@ -6823,8 +6938,8 @@
         <w:spacing w:line="240" w:lineRule="auto"/>
         <w:ind w:left="720"/>
       </w:pPr>
-      <w:bookmarkStart w:id="33" w:name="_heading=h.lpk0vpag0n8t" w:colFirst="0" w:colLast="0"/>
-      <w:bookmarkEnd w:id="33"/>
+      <w:bookmarkStart w:id="34" w:name="_heading=h.lpk0vpag0n8t" w:colFirst="0" w:colLast="0"/>
+      <w:bookmarkEnd w:id="34"/>
     </w:p>
     <w:p>
       <w:pPr>
@@ -6846,8 +6961,8 @@
           <w:b/>
         </w:rPr>
       </w:pPr>
-      <w:bookmarkStart w:id="34" w:name="_heading=h.1ci93xb" w:colFirst="0" w:colLast="0"/>
-      <w:bookmarkEnd w:id="34"/>
+      <w:bookmarkStart w:id="35" w:name="_heading=h.1ci93xb" w:colFirst="0" w:colLast="0"/>
+      <w:bookmarkEnd w:id="35"/>
       <w:r>
         <w:rPr>
           <w:rFonts w:ascii="Arial" w:eastAsia="Arial" w:hAnsi="Arial" w:cs="Arial"/>
@@ -6873,8 +6988,8 @@
           <w:b/>
         </w:rPr>
       </w:pPr>
-      <w:bookmarkStart w:id="35" w:name="_heading=h.lczvf75xzvxo" w:colFirst="0" w:colLast="0"/>
-      <w:bookmarkEnd w:id="35"/>
+      <w:bookmarkStart w:id="36" w:name="_heading=h.lczvf75xzvxo" w:colFirst="0" w:colLast="0"/>
+      <w:bookmarkEnd w:id="36"/>
     </w:p>
     <w:p>
       <w:pPr>
@@ -6938,8 +7053,8 @@
           <w:color w:val="434343"/>
         </w:rPr>
       </w:pPr>
-      <w:bookmarkStart w:id="36" w:name="_heading=h.3whwml4" w:colFirst="0" w:colLast="0"/>
-      <w:bookmarkEnd w:id="36"/>
+      <w:bookmarkStart w:id="37" w:name="_heading=h.3whwml4" w:colFirst="0" w:colLast="0"/>
+      <w:bookmarkEnd w:id="37"/>
       <w:r>
         <w:rPr>
           <w:rFonts w:ascii="Arial" w:eastAsia="Arial" w:hAnsi="Arial" w:cs="Arial"/>
@@ -13907,8 +14022,6 @@
               </w:rPr>
               <w:t>7</w:t>
             </w:r>
-            <w:bookmarkStart w:id="37" w:name="_GoBack"/>
-            <w:bookmarkEnd w:id="37"/>
           </w:p>
         </w:tc>
       </w:tr>
@@ -14700,21 +14813,7 @@
               <w:rPr>
                 <w:rFonts w:ascii="Roboto" w:eastAsia="Roboto" w:hAnsi="Roboto" w:cs="Roboto"/>
               </w:rPr>
-              <w:t xml:space="preserve">Si el proceso no se completa muestra en </w:t>
-            </w:r>
-            <w:proofErr w:type="gramStart"/>
-            <w:r>
-              <w:rPr>
-                <w:rFonts w:ascii="Roboto" w:eastAsia="Roboto" w:hAnsi="Roboto" w:cs="Roboto"/>
-              </w:rPr>
-              <w:t>mensaje  de</w:t>
-            </w:r>
-            <w:proofErr w:type="gramEnd"/>
-            <w:r>
-              <w:rPr>
-                <w:rFonts w:ascii="Roboto" w:eastAsia="Roboto" w:hAnsi="Roboto" w:cs="Roboto"/>
-              </w:rPr>
-              <w:t xml:space="preserve"> error “No se guardaron los cambios”.</w:t>
+              <w:t>Si el proceso no se completa muestra en mensaje de error “No se guardaron los cambios”.</w:t>
             </w:r>
           </w:p>
         </w:tc>

</xml_diff>